<commit_message>
Questões 5 e 9
</commit_message>
<xml_diff>
--- a/Lista 2.docx
+++ b/Lista 2.docx
@@ -1894,8 +1894,6 @@
           </m:d>
         </m:oMath>
       </m:oMathPara>
-      <w:bookmarkStart w:id="0" w:name="_GoBack"/>
-      <w:bookmarkEnd w:id="0"/>
     </w:p>
     <w:p>
       <w:pPr>
@@ -1936,14 +1934,7 @@
         <w:rPr>
           <w:rFonts w:eastAsiaTheme="minorEastAsia"/>
         </w:rPr>
-        <w:t xml:space="preserve">Grafos são estruturas usadas para representar relações entre objetos, sendo representados </w:t>
-      </w:r>
-      <w:proofErr w:type="gramStart"/>
-      <w:r>
-        <w:rPr>
-          <w:rFonts w:eastAsiaTheme="minorEastAsia"/>
-        </w:rPr>
-        <w:t xml:space="preserve">por </w:t>
+        <w:t xml:space="preserve">Grafos são estruturas usadas para representar relações entre objetos, sendo representados por </w:t>
       </w:r>
       <m:oMath>
         <m:r>
@@ -1957,14 +1948,7 @@
         <w:rPr>
           <w:rFonts w:eastAsiaTheme="minorEastAsia"/>
         </w:rPr>
-        <w:t>,</w:t>
-      </w:r>
-      <w:proofErr w:type="gramEnd"/>
-      <w:r>
-        <w:rPr>
-          <w:rFonts w:eastAsiaTheme="minorEastAsia"/>
-        </w:rPr>
-        <w:t xml:space="preserve"> em que </w:t>
+        <w:t xml:space="preserve">, em que </w:t>
       </w:r>
       <m:oMath>
         <m:r>
@@ -2008,14 +1992,7 @@
         <w:rPr>
           <w:rFonts w:eastAsiaTheme="minorEastAsia"/>
         </w:rPr>
-        <w:t xml:space="preserve">Por exemplo, o </w:t>
-      </w:r>
-      <w:proofErr w:type="gramStart"/>
-      <w:r>
-        <w:rPr>
-          <w:rFonts w:eastAsiaTheme="minorEastAsia"/>
-        </w:rPr>
-        <w:t xml:space="preserve">Grafo </w:t>
+        <w:t xml:space="preserve">Por exemplo, o Grafo </w:t>
       </w:r>
       <m:oMath>
         <m:r>
@@ -2209,14 +2186,7 @@
         <w:rPr>
           <w:rFonts w:eastAsiaTheme="minorEastAsia"/>
         </w:rPr>
-        <w:t>,</w:t>
-      </w:r>
-      <w:proofErr w:type="gramEnd"/>
-      <w:r>
-        <w:rPr>
-          <w:rFonts w:eastAsiaTheme="minorEastAsia"/>
-        </w:rPr>
-        <w:t xml:space="preserve"> pode ser representado da seguinte forma:</w:t>
+        <w:t>, pode ser representado da seguinte forma:</w:t>
       </w:r>
     </w:p>
     <w:p>
@@ -7337,14 +7307,7 @@
         <w:rPr>
           <w:rFonts w:eastAsiaTheme="minorEastAsia"/>
         </w:rPr>
-        <w:t xml:space="preserve"> em que, dividindo-se o grafo em dois </w:t>
-      </w:r>
-      <w:proofErr w:type="gramStart"/>
-      <w:r>
-        <w:rPr>
-          <w:rFonts w:eastAsiaTheme="minorEastAsia"/>
-        </w:rPr>
-        <w:t xml:space="preserve">conjuntos </w:t>
+        <w:t xml:space="preserve"> em que, dividindo-se o grafo em dois conjuntos </w:t>
       </w:r>
       <m:oMath>
         <m:r>
@@ -7358,14 +7321,7 @@
         <w:rPr>
           <w:rFonts w:eastAsiaTheme="minorEastAsia"/>
         </w:rPr>
-        <w:t xml:space="preserve"> e</w:t>
-      </w:r>
-      <w:proofErr w:type="gramEnd"/>
-      <w:r>
-        <w:rPr>
-          <w:rFonts w:eastAsiaTheme="minorEastAsia"/>
-        </w:rPr>
-        <w:t xml:space="preserve"> </w:t>
+        <w:t xml:space="preserve"> e </w:t>
       </w:r>
       <m:oMath>
         <m:r>
@@ -7938,7 +7894,7 @@
           </mc:Choice>
           <mc:Fallback>
             <w:pict>
-              <v:group w14:anchorId="3F640E4D" id="Tela 83" o:spid="_x0000_s1026" editas="canvas" style="width:423pt;height:105.6pt;mso-position-horizontal-relative:char;mso-position-vertical-relative:line" coordsize="53721,13411" o:gfxdata="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">
+              <v:group w14:anchorId="04D33DC8" id="Tela 83" o:spid="_x0000_s1026" editas="canvas" style="width:423pt;height:105.6pt;mso-position-horizontal-relative:char;mso-position-vertical-relative:line" coordsize="53721,13411" o:gfxdata="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">
                 <v:shape id="_x0000_s1027" type="#_x0000_t75" style="position:absolute;width:53721;height:13411;visibility:visible;mso-wrap-style:square">
                   <v:fill o:detectmouseclick="t"/>
                   <v:path o:connecttype="none"/>
@@ -8052,7 +8008,6 @@
         </w:rPr>
         <w:t xml:space="preserve">Chama-se </w:t>
       </w:r>
-      <w:proofErr w:type="spellStart"/>
       <w:r>
         <w:rPr>
           <w:rFonts w:eastAsiaTheme="minorEastAsia"/>
@@ -8060,7 +8015,6 @@
         </w:rPr>
         <w:t>multigrafo</w:t>
       </w:r>
-      <w:proofErr w:type="spellEnd"/>
       <w:r>
         <w:rPr>
           <w:rFonts w:eastAsiaTheme="minorEastAsia"/>
@@ -8340,7 +8294,7 @@
           </mc:Choice>
           <mc:Fallback>
             <w:pict>
-              <v:group w14:anchorId="1E1406B7" id="Tela 94" o:spid="_x0000_s1026" editas="canvas" style="width:6in;height:109.9pt;mso-position-horizontal-relative:char;mso-position-vertical-relative:line" coordsize="54864,13957" o:gfxdata="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">
+              <v:group w14:anchorId="25286C14" id="Tela 94" o:spid="_x0000_s1026" editas="canvas" style="width:6in;height:109.9pt;mso-position-horizontal-relative:char;mso-position-vertical-relative:line" coordsize="54864,13957" o:gfxdata="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">
                 <v:shape id="_x0000_s1027" type="#_x0000_t75" style="position:absolute;width:54864;height:13957;visibility:visible;mso-wrap-style:square">
                   <v:fill o:detectmouseclick="t"/>
                   <v:path o:connecttype="none"/>
@@ -9728,14 +9682,7 @@
         <w:rPr>
           <w:rFonts w:eastAsiaTheme="minorEastAsia"/>
         </w:rPr>
-        <w:t xml:space="preserve"> consiste em um conjunto </w:t>
-      </w:r>
-      <w:proofErr w:type="gramStart"/>
-      <w:r>
-        <w:rPr>
-          <w:rFonts w:eastAsiaTheme="minorEastAsia"/>
-        </w:rPr>
-        <w:t xml:space="preserve">de </w:t>
+        <w:t xml:space="preserve"> consiste em um conjunto de </w:t>
       </w:r>
       <m:oMath>
         <m:r>
@@ -9749,14 +9696,7 @@
         <w:rPr>
           <w:rFonts w:eastAsiaTheme="minorEastAsia"/>
         </w:rPr>
-        <w:t xml:space="preserve"> listas</w:t>
-      </w:r>
-      <w:proofErr w:type="gramEnd"/>
-      <w:r>
-        <w:rPr>
-          <w:rFonts w:eastAsiaTheme="minorEastAsia"/>
-        </w:rPr>
-        <w:t xml:space="preserve"> de vértices adjacentes a cada vértice do grafo.</w:t>
+        <w:t xml:space="preserve"> listas de vértices adjacentes a cada vértice do grafo.</w:t>
       </w:r>
     </w:p>
     <w:p>
@@ -9897,106 +9837,7 @@
         <w:jc w:val="both"/>
         <w:rPr>
           <w:rFonts w:eastAsiaTheme="minorEastAsia"/>
-        </w:rPr>
-      </w:pPr>
-      <w:r>
-        <w:rPr>
-          <w:rFonts w:eastAsiaTheme="minorEastAsia"/>
           <w:b/>
-        </w:rPr>
-        <w:t>Questão 6:</w:t>
-      </w:r>
-    </w:p>
-    <w:p>
-      <w:pPr>
-        <w:jc w:val="both"/>
-        <w:rPr>
-          <w:rFonts w:eastAsiaTheme="minorEastAsia"/>
-        </w:rPr>
-      </w:pPr>
-      <w:r>
-        <w:rPr>
-          <w:rFonts w:eastAsiaTheme="minorEastAsia"/>
-          <w:b/>
-        </w:rPr>
-        <w:t>Programação dinâmica</w:t>
-      </w:r>
-      <w:r>
-        <w:rPr>
-          <w:rFonts w:eastAsiaTheme="minorEastAsia"/>
-        </w:rPr>
-        <w:t xml:space="preserve"> consiste em armazenar soluções para subproblemas em uma tabela, para evitar que se calcule</w:t>
-      </w:r>
-      <w:r>
-        <w:rPr>
-          <w:rFonts w:eastAsiaTheme="minorEastAsia"/>
-        </w:rPr>
-        <w:t xml:space="preserve"> informações desnecessariamente. Isso pode diminuir o número de recursões, melhorando consideravelmente a complexidade de um algoritmo.</w:t>
-      </w:r>
-    </w:p>
-    <w:p>
-      <w:pPr>
-        <w:jc w:val="both"/>
-        <w:rPr>
-          <w:rFonts w:eastAsiaTheme="minorEastAsia"/>
-        </w:rPr>
-      </w:pPr>
-      <w:r>
-        <w:rPr>
-          <w:rFonts w:eastAsiaTheme="minorEastAsia"/>
-          <w:b/>
-        </w:rPr>
-        <w:t>Algoritmo guloso</w:t>
-      </w:r>
-      <w:r>
-        <w:rPr>
-          <w:rFonts w:eastAsiaTheme="minorEastAsia"/>
-        </w:rPr>
-        <w:t xml:space="preserve"> é um algoritmo que procura sempre alcançar um resultado esperado a partir de uma heurística, mesmo que esse resultado não seja o melhor.</w:t>
-      </w:r>
-      <w:r>
-        <w:rPr>
-          <w:rFonts w:eastAsiaTheme="minorEastAsia"/>
-        </w:rPr>
-        <w:t xml:space="preserve"> Este tipo de algoritmo analisa apenas o próximo passo e toma uma decisão supondo a que estaria mais próxima do resultado final.</w:t>
-      </w:r>
-    </w:p>
-    <w:p>
-      <w:pPr>
-        <w:jc w:val="both"/>
-        <w:rPr>
-          <w:rFonts w:eastAsiaTheme="minorEastAsia"/>
-        </w:rPr>
-      </w:pPr>
-      <w:proofErr w:type="spellStart"/>
-      <w:r>
-        <w:rPr>
-          <w:rFonts w:eastAsiaTheme="minorEastAsia"/>
-          <w:b/>
-          <w:i/>
-        </w:rPr>
-        <w:t>Backtracking</w:t>
-      </w:r>
-      <w:proofErr w:type="spellEnd"/>
-      <w:r>
-        <w:rPr>
-          <w:rFonts w:eastAsiaTheme="minorEastAsia"/>
-          <w:i/>
-        </w:rPr>
-        <w:t xml:space="preserve"> </w:t>
-      </w:r>
-      <w:r>
-        <w:rPr>
-          <w:rFonts w:eastAsiaTheme="minorEastAsia"/>
-        </w:rPr>
-        <w:t>é considerar outros caminhos em uma árvore de decisões, ou seja, voltar atrás em passos já tomados para tomar decisões diferentes.</w:t>
-      </w:r>
-    </w:p>
-    <w:p>
-      <w:pPr>
-        <w:jc w:val="both"/>
-        <w:rPr>
-          <w:rFonts w:eastAsiaTheme="minorEastAsia"/>
         </w:rPr>
       </w:pPr>
     </w:p>
@@ -10013,8 +9854,755 @@
           <w:rFonts w:eastAsiaTheme="minorEastAsia"/>
           <w:b/>
         </w:rPr>
-        <w:lastRenderedPageBreak/>
+        <w:t>Questão 5:</w:t>
+      </w:r>
+    </w:p>
+    <w:p>
+      <w:pPr>
+        <w:jc w:val="both"/>
+        <w:rPr>
+          <w:rFonts w:eastAsiaTheme="minorEastAsia"/>
+        </w:rPr>
+      </w:pPr>
+      <w:r>
+        <w:rPr>
+          <w:rFonts w:eastAsiaTheme="minorEastAsia"/>
+        </w:rPr>
+        <w:t xml:space="preserve">Uma tabela hash é uma associação entre chaves e valores. As chaves, quando usadas como argumento de uma função </w:t>
+      </w:r>
+      <w:r>
+        <w:rPr>
+          <w:rFonts w:eastAsiaTheme="minorEastAsia"/>
+          <w:i/>
+        </w:rPr>
+        <w:t>hash</w:t>
+      </w:r>
+      <w:r>
+        <w:rPr>
+          <w:rFonts w:eastAsiaTheme="minorEastAsia"/>
+        </w:rPr>
+        <w:t xml:space="preserve">, retornam um valor da tabela, o que permite que se possa fazer uma “busca” com complexidade </w:t>
+      </w:r>
+      <m:oMath>
+        <m:r>
+          <w:rPr>
+            <w:rFonts w:ascii="Cambria Math" w:eastAsiaTheme="minorEastAsia" w:hAnsi="Cambria Math"/>
+          </w:rPr>
+          <m:t>O(1)</m:t>
+        </m:r>
+      </m:oMath>
+      <w:r>
+        <w:rPr>
+          <w:rFonts w:eastAsiaTheme="minorEastAsia"/>
+        </w:rPr>
+        <w:t>.</w:t>
+      </w:r>
+    </w:p>
+    <w:p>
+      <w:pPr>
+        <w:jc w:val="both"/>
+        <w:rPr>
+          <w:rFonts w:eastAsiaTheme="minorEastAsia"/>
+        </w:rPr>
+      </w:pPr>
+      <w:r>
+        <w:rPr>
+          <w:rFonts w:eastAsiaTheme="minorEastAsia"/>
+        </w:rPr>
+        <w:t xml:space="preserve">Uma função </w:t>
+      </w:r>
+      <w:r>
+        <w:rPr>
+          <w:rFonts w:eastAsiaTheme="minorEastAsia"/>
+          <w:i/>
+        </w:rPr>
+        <w:t>hash</w:t>
+      </w:r>
+      <w:r>
+        <w:rPr>
+          <w:rFonts w:eastAsiaTheme="minorEastAsia"/>
+        </w:rPr>
+        <w:t xml:space="preserve"> pode acabar gerando o mesmo resultado para chaves diferentes, causando conflito na tabela. Uma maneira de resolver este conflito seria usando uma lista de valores no lugar de apenas um valor, o que aumentaria a complexidade </w:t>
+      </w:r>
+      <w:r>
+        <w:rPr>
+          <w:rFonts w:eastAsiaTheme="minorEastAsia"/>
+        </w:rPr>
+        <w:t>das operações</w:t>
+      </w:r>
+      <w:r>
+        <w:rPr>
+          <w:rFonts w:eastAsiaTheme="minorEastAsia"/>
+        </w:rPr>
+        <w:t xml:space="preserve"> para </w:t>
+      </w:r>
+      <m:oMath>
+        <m:r>
+          <w:rPr>
+            <w:rFonts w:ascii="Cambria Math" w:eastAsiaTheme="minorEastAsia" w:hAnsi="Cambria Math"/>
+          </w:rPr>
+          <m:t>O(n)</m:t>
+        </m:r>
+      </m:oMath>
+      <w:r>
+        <w:rPr>
+          <w:rFonts w:eastAsiaTheme="minorEastAsia"/>
+        </w:rPr>
+        <w:t>.</w:t>
+      </w:r>
+    </w:p>
+    <w:p>
+      <w:pPr>
+        <w:jc w:val="both"/>
+        <w:rPr>
+          <w:rFonts w:eastAsiaTheme="minorEastAsia"/>
+        </w:rPr>
+      </w:pPr>
+      <w:r>
+        <w:rPr>
+          <w:rFonts w:eastAsiaTheme="minorEastAsia"/>
+        </w:rPr>
+        <w:t xml:space="preserve">Como alternativa à lista, pode-se usar também árvores balanceadas para os valores das chaves, garantindo uma menor complexidade </w:t>
+      </w:r>
+      <m:oMath>
+        <m:r>
+          <w:rPr>
+            <w:rFonts w:ascii="Cambria Math" w:eastAsiaTheme="minorEastAsia" w:hAnsi="Cambria Math"/>
+          </w:rPr>
+          <m:t>O(</m:t>
+        </m:r>
+        <m:func>
+          <m:funcPr>
+            <m:ctrlPr>
+              <w:rPr>
+                <w:rFonts w:ascii="Cambria Math" w:eastAsiaTheme="minorEastAsia" w:hAnsi="Cambria Math"/>
+                <w:i/>
+              </w:rPr>
+            </m:ctrlPr>
+          </m:funcPr>
+          <m:fName>
+            <m:r>
+              <m:rPr>
+                <m:sty m:val="p"/>
+              </m:rPr>
+              <w:rPr>
+                <w:rFonts w:ascii="Cambria Math" w:eastAsiaTheme="minorEastAsia" w:hAnsi="Cambria Math"/>
+              </w:rPr>
+              <m:t>log</m:t>
+            </m:r>
+          </m:fName>
+          <m:e>
+            <m:r>
+              <w:rPr>
+                <w:rFonts w:ascii="Cambria Math" w:eastAsiaTheme="minorEastAsia" w:hAnsi="Cambria Math"/>
+              </w:rPr>
+              <m:t>n)</m:t>
+            </m:r>
+          </m:e>
+        </m:func>
+      </m:oMath>
+      <w:r>
+        <w:rPr>
+          <w:rFonts w:eastAsiaTheme="minorEastAsia"/>
+        </w:rPr>
+        <w:t>.</w:t>
+      </w:r>
+    </w:p>
+    <w:p>
+      <w:pPr>
+        <w:jc w:val="both"/>
+        <w:rPr>
+          <w:rFonts w:eastAsiaTheme="minorEastAsia"/>
+          <w:b/>
+        </w:rPr>
+      </w:pPr>
+    </w:p>
+    <w:p>
+      <w:pPr>
+        <w:jc w:val="both"/>
+        <w:rPr>
+          <w:rFonts w:eastAsiaTheme="minorEastAsia"/>
+          <w:b/>
+        </w:rPr>
+      </w:pPr>
+      <w:r>
+        <w:rPr>
+          <w:rFonts w:eastAsiaTheme="minorEastAsia"/>
+          <w:b/>
+        </w:rPr>
+        <w:t>Questão 6:</w:t>
+      </w:r>
+    </w:p>
+    <w:p>
+      <w:pPr>
+        <w:jc w:val="both"/>
+        <w:rPr>
+          <w:rFonts w:eastAsiaTheme="minorEastAsia"/>
+        </w:rPr>
+      </w:pPr>
+      <w:r>
+        <w:rPr>
+          <w:rFonts w:eastAsiaTheme="minorEastAsia"/>
+        </w:rPr>
+        <w:t xml:space="preserve">No </w:t>
+      </w:r>
+      <w:r>
+        <w:rPr>
+          <w:rFonts w:eastAsiaTheme="minorEastAsia"/>
+          <w:b/>
+        </w:rPr>
+        <w:t>método da enumeração</w:t>
+      </w:r>
+      <w:r>
+        <w:rPr>
+          <w:rFonts w:eastAsiaTheme="minorEastAsia"/>
+        </w:rPr>
+        <w:t xml:space="preserve">, se enumera as soluções para um problema. Enquanto na </w:t>
+      </w:r>
+      <w:r>
+        <w:rPr>
+          <w:rFonts w:eastAsiaTheme="minorEastAsia"/>
+          <w:b/>
+        </w:rPr>
+        <w:t>enumeração explícita</w:t>
+      </w:r>
+      <w:r>
+        <w:rPr>
+          <w:rFonts w:eastAsiaTheme="minorEastAsia"/>
+        </w:rPr>
+        <w:t xml:space="preserve"> se enumera </w:t>
+      </w:r>
+      <w:r>
+        <w:rPr>
+          <w:rFonts w:eastAsiaTheme="minorEastAsia"/>
+          <w:u w:val="single"/>
+        </w:rPr>
+        <w:t>todas</w:t>
+      </w:r>
+      <w:r>
+        <w:rPr>
+          <w:rFonts w:eastAsiaTheme="minorEastAsia"/>
+        </w:rPr>
+        <w:t xml:space="preserve"> as soluções possíveis, na </w:t>
+      </w:r>
+      <w:r>
+        <w:rPr>
+          <w:rFonts w:eastAsiaTheme="minorEastAsia"/>
+          <w:b/>
+        </w:rPr>
+        <w:t>implícita</w:t>
+      </w:r>
+      <w:r>
+        <w:rPr>
+          <w:rFonts w:eastAsiaTheme="minorEastAsia"/>
+        </w:rPr>
+        <w:t xml:space="preserve"> se enumera baseado na solução de subproblemas, diminuindo a quantidade de soluções possíveis.</w:t>
+      </w:r>
+    </w:p>
+    <w:p>
+      <w:pPr>
+        <w:jc w:val="both"/>
+        <w:rPr>
+          <w:rFonts w:eastAsiaTheme="minorEastAsia"/>
+        </w:rPr>
+      </w:pPr>
+      <w:r>
+        <w:rPr>
+          <w:rFonts w:eastAsiaTheme="minorEastAsia"/>
+          <w:b/>
+        </w:rPr>
+        <w:t>Programação dinâmica</w:t>
+      </w:r>
+      <w:r>
+        <w:rPr>
+          <w:rFonts w:eastAsiaTheme="minorEastAsia"/>
+        </w:rPr>
+        <w:t xml:space="preserve"> consiste em armazenar soluções para subproblemas em uma tabela, para evitar que se calcule</w:t>
+      </w:r>
+      <w:r>
+        <w:rPr>
+          <w:rFonts w:eastAsiaTheme="minorEastAsia"/>
+        </w:rPr>
+        <w:t xml:space="preserve"> informações desnecessariamente. Isso pode diminuir o número de recursões, melhorando consideravelmente a complexidade de um algoritmo.</w:t>
+      </w:r>
+    </w:p>
+    <w:p>
+      <w:pPr>
+        <w:jc w:val="both"/>
+        <w:rPr>
+          <w:rFonts w:eastAsiaTheme="minorEastAsia"/>
+        </w:rPr>
+      </w:pPr>
+      <w:r>
+        <w:rPr>
+          <w:rFonts w:eastAsiaTheme="minorEastAsia"/>
+          <w:b/>
+        </w:rPr>
+        <w:t>Algoritmo guloso</w:t>
+      </w:r>
+      <w:r>
+        <w:rPr>
+          <w:rFonts w:eastAsiaTheme="minorEastAsia"/>
+        </w:rPr>
+        <w:t xml:space="preserve"> é um algoritmo que procura sempre alcançar um resultado esperado a partir de uma heurística, mesmo que esse resultado não seja o melhor.</w:t>
+      </w:r>
+      <w:r>
+        <w:rPr>
+          <w:rFonts w:eastAsiaTheme="minorEastAsia"/>
+        </w:rPr>
+        <w:t xml:space="preserve"> Este tipo de algoritmo analisa apenas o próximo passo e toma uma decisão supondo a que estaria mais próxima do resultado final.</w:t>
+      </w:r>
+    </w:p>
+    <w:p>
+      <w:pPr>
+        <w:jc w:val="both"/>
+        <w:rPr>
+          <w:rFonts w:eastAsiaTheme="minorEastAsia"/>
+        </w:rPr>
+      </w:pPr>
+      <w:r>
+        <w:rPr>
+          <w:rFonts w:eastAsiaTheme="minorEastAsia"/>
+          <w:b/>
+          <w:i/>
+        </w:rPr>
+        <w:t>Backtracking</w:t>
+      </w:r>
+      <w:r>
+        <w:rPr>
+          <w:rFonts w:eastAsiaTheme="minorEastAsia"/>
+          <w:i/>
+        </w:rPr>
+        <w:t xml:space="preserve"> </w:t>
+      </w:r>
+      <w:r>
+        <w:rPr>
+          <w:rFonts w:eastAsiaTheme="minorEastAsia"/>
+        </w:rPr>
+        <w:t>é considerar outros caminhos em uma árvore de decisões, ou seja, voltar atrás em passos já tomados para tomar decisões diferentes.</w:t>
+      </w:r>
+    </w:p>
+    <w:p>
+      <w:pPr>
+        <w:jc w:val="both"/>
+        <w:rPr>
+          <w:rFonts w:eastAsiaTheme="minorEastAsia"/>
+        </w:rPr>
+      </w:pPr>
+    </w:p>
+    <w:p>
+      <w:pPr>
+        <w:jc w:val="both"/>
+        <w:rPr>
+          <w:rFonts w:eastAsiaTheme="minorEastAsia"/>
+          <w:b/>
+        </w:rPr>
+      </w:pPr>
+      <w:r>
+        <w:rPr>
+          <w:rFonts w:eastAsiaTheme="minorEastAsia"/>
+          <w:b/>
+        </w:rPr>
         <w:t xml:space="preserve">Questão </w:t>
+      </w:r>
+      <w:r>
+        <w:rPr>
+          <w:rFonts w:eastAsiaTheme="minorEastAsia"/>
+          <w:b/>
+        </w:rPr>
+        <w:t>9</w:t>
+      </w:r>
+      <w:bookmarkStart w:id="0" w:name="_GoBack"/>
+      <w:bookmarkEnd w:id="0"/>
+      <w:r>
+        <w:rPr>
+          <w:rFonts w:eastAsiaTheme="minorEastAsia"/>
+          <w:b/>
+        </w:rPr>
+        <w:t>:</w:t>
+      </w:r>
+    </w:p>
+    <w:p>
+      <w:pPr>
+        <w:pStyle w:val="PargrafodaLista"/>
+        <w:numPr>
+          <w:ilvl w:val="0"/>
+          <w:numId w:val="4"/>
+        </w:numPr>
+        <w:jc w:val="both"/>
+        <w:rPr>
+          <w:rFonts w:eastAsiaTheme="minorEastAsia"/>
+        </w:rPr>
+      </w:pPr>
+      <w:r>
+        <w:rPr>
+          <w:rFonts w:eastAsiaTheme="minorEastAsia"/>
+        </w:rPr>
+        <w:t>O problema da satisfatibilidade consiste em atribuir valores a uma expressão booleana na forma normal conjuntiva afim de verificar se existe uma solução verdadeira.</w:t>
+      </w:r>
+    </w:p>
+    <w:p>
+      <w:pPr>
+        <w:pStyle w:val="PargrafodaLista"/>
+        <w:jc w:val="both"/>
+        <w:rPr>
+          <w:rFonts w:eastAsiaTheme="minorEastAsia"/>
+        </w:rPr>
+      </w:pPr>
+      <m:oMathPara>
+        <m:oMathParaPr>
+          <m:jc m:val="center"/>
+        </m:oMathParaPr>
+        <m:oMath>
+          <m:d>
+            <m:dPr>
+              <m:ctrlPr>
+                <w:rPr>
+                  <w:rFonts w:ascii="Cambria Math" w:eastAsiaTheme="minorEastAsia" w:hAnsi="Cambria Math"/>
+                  <w:i/>
+                </w:rPr>
+              </m:ctrlPr>
+            </m:dPr>
+            <m:e>
+              <m:r>
+                <w:rPr>
+                  <w:rFonts w:ascii="Cambria Math" w:eastAsiaTheme="minorEastAsia" w:hAnsi="Cambria Math"/>
+                </w:rPr>
+                <m:t>¬</m:t>
+              </m:r>
+              <m:sSub>
+                <m:sSubPr>
+                  <m:ctrlPr>
+                    <w:rPr>
+                      <w:rFonts w:ascii="Cambria Math" w:eastAsiaTheme="minorEastAsia" w:hAnsi="Cambria Math"/>
+                      <w:i/>
+                    </w:rPr>
+                  </m:ctrlPr>
+                </m:sSubPr>
+                <m:e>
+                  <m:r>
+                    <w:rPr>
+                      <w:rFonts w:ascii="Cambria Math" w:eastAsiaTheme="minorEastAsia" w:hAnsi="Cambria Math"/>
+                    </w:rPr>
+                    <m:t>x</m:t>
+                  </m:r>
+                </m:e>
+                <m:sub>
+                  <m:r>
+                    <w:rPr>
+                      <w:rFonts w:ascii="Cambria Math" w:eastAsiaTheme="minorEastAsia" w:hAnsi="Cambria Math"/>
+                    </w:rPr>
+                    <m:t>1</m:t>
+                  </m:r>
+                </m:sub>
+              </m:sSub>
+              <m:r>
+                <w:rPr>
+                  <w:rFonts w:ascii="Cambria Math" w:eastAsiaTheme="minorEastAsia" w:hAnsi="Cambria Math"/>
+                </w:rPr>
+                <m:t>∨¬</m:t>
+              </m:r>
+              <m:sSub>
+                <m:sSubPr>
+                  <m:ctrlPr>
+                    <w:rPr>
+                      <w:rFonts w:ascii="Cambria Math" w:eastAsiaTheme="minorEastAsia" w:hAnsi="Cambria Math"/>
+                      <w:i/>
+                    </w:rPr>
+                  </m:ctrlPr>
+                </m:sSubPr>
+                <m:e>
+                  <m:r>
+                    <w:rPr>
+                      <w:rFonts w:ascii="Cambria Math" w:eastAsiaTheme="minorEastAsia" w:hAnsi="Cambria Math"/>
+                    </w:rPr>
+                    <m:t>x</m:t>
+                  </m:r>
+                </m:e>
+                <m:sub>
+                  <m:r>
+                    <w:rPr>
+                      <w:rFonts w:ascii="Cambria Math" w:eastAsiaTheme="minorEastAsia" w:hAnsi="Cambria Math"/>
+                    </w:rPr>
+                    <m:t>2</m:t>
+                  </m:r>
+                </m:sub>
+              </m:sSub>
+            </m:e>
+          </m:d>
+          <m:r>
+            <w:rPr>
+              <w:rFonts w:ascii="Cambria Math" w:eastAsiaTheme="minorEastAsia" w:hAnsi="Cambria Math"/>
+            </w:rPr>
+            <m:t>∧</m:t>
+          </m:r>
+          <m:d>
+            <m:dPr>
+              <m:ctrlPr>
+                <w:rPr>
+                  <w:rFonts w:ascii="Cambria Math" w:eastAsiaTheme="minorEastAsia" w:hAnsi="Cambria Math"/>
+                  <w:i/>
+                </w:rPr>
+              </m:ctrlPr>
+            </m:dPr>
+            <m:e>
+              <m:sSub>
+                <m:sSubPr>
+                  <m:ctrlPr>
+                    <w:rPr>
+                      <w:rFonts w:ascii="Cambria Math" w:eastAsiaTheme="minorEastAsia" w:hAnsi="Cambria Math"/>
+                      <w:i/>
+                    </w:rPr>
+                  </m:ctrlPr>
+                </m:sSubPr>
+                <m:e>
+                  <m:r>
+                    <w:rPr>
+                      <w:rFonts w:ascii="Cambria Math" w:eastAsiaTheme="minorEastAsia" w:hAnsi="Cambria Math"/>
+                    </w:rPr>
+                    <m:t>x</m:t>
+                  </m:r>
+                </m:e>
+                <m:sub>
+                  <m:r>
+                    <w:rPr>
+                      <w:rFonts w:ascii="Cambria Math" w:eastAsiaTheme="minorEastAsia" w:hAnsi="Cambria Math"/>
+                    </w:rPr>
+                    <m:t>1</m:t>
+                  </m:r>
+                </m:sub>
+              </m:sSub>
+              <m:r>
+                <w:rPr>
+                  <w:rFonts w:ascii="Cambria Math" w:eastAsiaTheme="minorEastAsia" w:hAnsi="Cambria Math"/>
+                </w:rPr>
+                <m:t>∨</m:t>
+              </m:r>
+              <m:sSub>
+                <m:sSubPr>
+                  <m:ctrlPr>
+                    <w:rPr>
+                      <w:rFonts w:ascii="Cambria Math" w:eastAsiaTheme="minorEastAsia" w:hAnsi="Cambria Math"/>
+                      <w:i/>
+                    </w:rPr>
+                  </m:ctrlPr>
+                </m:sSubPr>
+                <m:e>
+                  <m:r>
+                    <w:rPr>
+                      <w:rFonts w:ascii="Cambria Math" w:eastAsiaTheme="minorEastAsia" w:hAnsi="Cambria Math"/>
+                    </w:rPr>
+                    <m:t>¬x</m:t>
+                  </m:r>
+                </m:e>
+                <m:sub>
+                  <m:r>
+                    <w:rPr>
+                      <w:rFonts w:ascii="Cambria Math" w:eastAsiaTheme="minorEastAsia" w:hAnsi="Cambria Math"/>
+                    </w:rPr>
+                    <m:t>2</m:t>
+                  </m:r>
+                </m:sub>
+              </m:sSub>
+            </m:e>
+          </m:d>
+        </m:oMath>
+      </m:oMathPara>
+    </w:p>
+    <w:p>
+      <w:pPr>
+        <w:pStyle w:val="PargrafodaLista"/>
+        <w:jc w:val="both"/>
+        <w:rPr>
+          <w:rFonts w:eastAsiaTheme="minorEastAsia"/>
+        </w:rPr>
+      </w:pPr>
+      <m:oMathPara>
+        <m:oMathParaPr>
+          <m:jc m:val="center"/>
+        </m:oMathParaPr>
+        <m:oMath>
+          <m:sSub>
+            <m:sSubPr>
+              <m:ctrlPr>
+                <w:rPr>
+                  <w:rFonts w:ascii="Cambria Math" w:eastAsiaTheme="minorEastAsia" w:hAnsi="Cambria Math"/>
+                  <w:i/>
+                </w:rPr>
+              </m:ctrlPr>
+            </m:sSubPr>
+            <m:e>
+              <m:r>
+                <w:rPr>
+                  <w:rFonts w:ascii="Cambria Math" w:eastAsiaTheme="minorEastAsia" w:hAnsi="Cambria Math"/>
+                </w:rPr>
+                <m:t>x</m:t>
+              </m:r>
+            </m:e>
+            <m:sub>
+              <m:r>
+                <w:rPr>
+                  <w:rFonts w:ascii="Cambria Math" w:eastAsiaTheme="minorEastAsia" w:hAnsi="Cambria Math"/>
+                </w:rPr>
+                <m:t>1</m:t>
+              </m:r>
+            </m:sub>
+          </m:sSub>
+          <m:r>
+            <w:rPr>
+              <w:rFonts w:ascii="Cambria Math" w:eastAsiaTheme="minorEastAsia" w:hAnsi="Cambria Math"/>
+            </w:rPr>
+            <m:t xml:space="preserve">=T,  </m:t>
+          </m:r>
+          <m:sSub>
+            <m:sSubPr>
+              <m:ctrlPr>
+                <w:rPr>
+                  <w:rFonts w:ascii="Cambria Math" w:eastAsiaTheme="minorEastAsia" w:hAnsi="Cambria Math"/>
+                  <w:i/>
+                </w:rPr>
+              </m:ctrlPr>
+            </m:sSubPr>
+            <m:e>
+              <m:r>
+                <w:rPr>
+                  <w:rFonts w:ascii="Cambria Math" w:eastAsiaTheme="minorEastAsia" w:hAnsi="Cambria Math"/>
+                </w:rPr>
+                <m:t>x</m:t>
+              </m:r>
+            </m:e>
+            <m:sub>
+              <m:r>
+                <w:rPr>
+                  <w:rFonts w:ascii="Cambria Math" w:eastAsiaTheme="minorEastAsia" w:hAnsi="Cambria Math"/>
+                </w:rPr>
+                <m:t>2</m:t>
+              </m:r>
+            </m:sub>
+          </m:sSub>
+          <m:r>
+            <w:rPr>
+              <w:rFonts w:ascii="Cambria Math" w:eastAsiaTheme="minorEastAsia" w:hAnsi="Cambria Math"/>
+            </w:rPr>
+            <m:t>=F</m:t>
+          </m:r>
+        </m:oMath>
+      </m:oMathPara>
+    </w:p>
+    <w:p>
+      <w:pPr>
+        <w:pStyle w:val="PargrafodaLista"/>
+        <w:jc w:val="both"/>
+        <w:rPr>
+          <w:rFonts w:eastAsiaTheme="minorEastAsia"/>
+        </w:rPr>
+      </w:pPr>
+    </w:p>
+    <w:p>
+      <w:pPr>
+        <w:pStyle w:val="PargrafodaLista"/>
+        <w:numPr>
+          <w:ilvl w:val="0"/>
+          <w:numId w:val="4"/>
+        </w:numPr>
+        <w:jc w:val="both"/>
+        <w:rPr>
+          <w:rFonts w:eastAsiaTheme="minorEastAsia"/>
+        </w:rPr>
+      </w:pPr>
+      <w:r>
+        <w:rPr>
+          <w:rFonts w:eastAsiaTheme="minorEastAsia"/>
+        </w:rPr>
+        <w:t>As classes P, NP, NP-Completo e NP-Difícil caracterizam problemas quanto à sua solução em tempo polinomial.</w:t>
+      </w:r>
+    </w:p>
+    <w:p>
+      <w:pPr>
+        <w:pStyle w:val="PargrafodaLista"/>
+        <w:jc w:val="both"/>
+        <w:rPr>
+          <w:rFonts w:eastAsiaTheme="minorEastAsia"/>
+        </w:rPr>
+      </w:pPr>
+      <w:r>
+        <w:rPr>
+          <w:rFonts w:eastAsiaTheme="minorEastAsia"/>
+          <w:b/>
+        </w:rPr>
+        <w:t xml:space="preserve">P </w:t>
+      </w:r>
+      <w:r>
+        <w:rPr>
+          <w:rFonts w:eastAsiaTheme="minorEastAsia"/>
+        </w:rPr>
+        <w:t>é solucionável em tempo polinomial.</w:t>
+      </w:r>
+    </w:p>
+    <w:p>
+      <w:pPr>
+        <w:pStyle w:val="PargrafodaLista"/>
+        <w:jc w:val="both"/>
+        <w:rPr>
+          <w:rFonts w:eastAsiaTheme="minorEastAsia"/>
+        </w:rPr>
+      </w:pPr>
+      <w:r>
+        <w:rPr>
+          <w:rFonts w:eastAsiaTheme="minorEastAsia"/>
+          <w:b/>
+        </w:rPr>
+        <w:t>NP</w:t>
+      </w:r>
+      <w:r>
+        <w:rPr>
+          <w:rFonts w:eastAsiaTheme="minorEastAsia"/>
+        </w:rPr>
+        <w:t xml:space="preserve"> não é solucionável em tempo polinomial.</w:t>
+      </w:r>
+    </w:p>
+    <w:p>
+      <w:pPr>
+        <w:pStyle w:val="PargrafodaLista"/>
+        <w:jc w:val="both"/>
+        <w:rPr>
+          <w:rFonts w:eastAsiaTheme="minorEastAsia"/>
+        </w:rPr>
+      </w:pPr>
+      <w:r>
+        <w:rPr>
+          <w:rFonts w:eastAsiaTheme="minorEastAsia"/>
+          <w:b/>
+        </w:rPr>
+        <w:t xml:space="preserve">NP-Difícil </w:t>
+      </w:r>
+      <w:r>
+        <w:rPr>
+          <w:rFonts w:eastAsiaTheme="minorEastAsia"/>
+        </w:rPr>
+        <w:t>são problemas que não são solucionáveis em tempo polinomial.</w:t>
+      </w:r>
+    </w:p>
+    <w:p>
+      <w:pPr>
+        <w:pStyle w:val="PargrafodaLista"/>
+        <w:jc w:val="both"/>
+        <w:rPr>
+          <w:rFonts w:eastAsiaTheme="minorEastAsia"/>
+        </w:rPr>
+      </w:pPr>
+      <w:r>
+        <w:rPr>
+          <w:rFonts w:eastAsiaTheme="minorEastAsia"/>
+          <w:b/>
+        </w:rPr>
+        <w:t xml:space="preserve">NP-Completo </w:t>
+      </w:r>
+      <w:r>
+        <w:rPr>
+          <w:rFonts w:eastAsiaTheme="minorEastAsia"/>
+        </w:rPr>
+        <w:t>é a interseção entre NP e NP-Difícil: representa problemas que têm solução, mas não em tempo polinomial.</w:t>
       </w:r>
     </w:p>
     <w:sectPr>
@@ -10050,21 +10638,21 @@
         <v:path o:extrusionok="f" gradientshapeok="t" o:connecttype="rect"/>
         <o:lock v:ext="edit" aspectratio="t"/>
       </v:shapetype>
-      <v:shape id="_x0000_i1194" type="#_x0000_t75" style="width:33.5pt;height:32.65pt;visibility:visible;mso-wrap-style:square" o:bullet="t">
+      <v:shape id="_x0000_i1224" type="#_x0000_t75" style="width:33.5pt;height:32.65pt;visibility:visible;mso-wrap-style:square" o:bullet="t">
         <v:imagedata r:id="rId1" o:title=""/>
       </v:shape>
     </w:pict>
   </w:numPicBullet>
   <w:numPicBullet w:numPicBulletId="1">
     <w:pict>
-      <v:shape id="_x0000_i1195" type="#_x0000_t75" style="width:33.5pt;height:32.65pt;visibility:visible;mso-wrap-style:square" o:bullet="t">
+      <v:shape id="_x0000_i1225" type="#_x0000_t75" style="width:33.5pt;height:32.65pt;visibility:visible;mso-wrap-style:square" o:bullet="t">
         <v:imagedata r:id="rId2" o:title=""/>
       </v:shape>
     </w:pict>
   </w:numPicBullet>
   <w:numPicBullet w:numPicBulletId="2">
     <w:pict>
-      <v:shape id="_x0000_i1196" type="#_x0000_t75" style="width:33.5pt;height:32.65pt;visibility:visible;mso-wrap-style:square" o:bullet="t">
+      <v:shape id="_x0000_i1226" type="#_x0000_t75" style="width:33.5pt;height:32.65pt;visibility:visible;mso-wrap-style:square" o:bullet="t">
         <v:imagedata r:id="rId3" o:title=""/>
       </v:shape>
     </w:pict>
@@ -10160,6 +10748,96 @@
     </w:lvl>
   </w:abstractNum>
   <w:abstractNum w:abstractNumId="1">
+    <w:nsid w:val="23286DC9"/>
+    <w:multiLevelType w:val="hybridMultilevel"/>
+    <w:tmpl w:val="6AEEB8CE"/>
+    <w:lvl w:ilvl="0" w:tplc="6D70EB02">
+      <w:start w:val="1"/>
+      <w:numFmt w:val="lowerLetter"/>
+      <w:lvlText w:val="%1)"/>
+      <w:lvlJc w:val="left"/>
+      <w:pPr>
+        <w:ind w:left="720" w:hanging="360"/>
+      </w:pPr>
+      <w:rPr>
+        <w:rFonts w:hint="default"/>
+        <w:b/>
+      </w:rPr>
+    </w:lvl>
+    <w:lvl w:ilvl="1" w:tplc="04160019" w:tentative="1">
+      <w:start w:val="1"/>
+      <w:numFmt w:val="lowerLetter"/>
+      <w:lvlText w:val="%2."/>
+      <w:lvlJc w:val="left"/>
+      <w:pPr>
+        <w:ind w:left="1440" w:hanging="360"/>
+      </w:pPr>
+    </w:lvl>
+    <w:lvl w:ilvl="2" w:tplc="0416001B" w:tentative="1">
+      <w:start w:val="1"/>
+      <w:numFmt w:val="lowerRoman"/>
+      <w:lvlText w:val="%3."/>
+      <w:lvlJc w:val="right"/>
+      <w:pPr>
+        <w:ind w:left="2160" w:hanging="180"/>
+      </w:pPr>
+    </w:lvl>
+    <w:lvl w:ilvl="3" w:tplc="0416000F" w:tentative="1">
+      <w:start w:val="1"/>
+      <w:numFmt w:val="decimal"/>
+      <w:lvlText w:val="%4."/>
+      <w:lvlJc w:val="left"/>
+      <w:pPr>
+        <w:ind w:left="2880" w:hanging="360"/>
+      </w:pPr>
+    </w:lvl>
+    <w:lvl w:ilvl="4" w:tplc="04160019" w:tentative="1">
+      <w:start w:val="1"/>
+      <w:numFmt w:val="lowerLetter"/>
+      <w:lvlText w:val="%5."/>
+      <w:lvlJc w:val="left"/>
+      <w:pPr>
+        <w:ind w:left="3600" w:hanging="360"/>
+      </w:pPr>
+    </w:lvl>
+    <w:lvl w:ilvl="5" w:tplc="0416001B" w:tentative="1">
+      <w:start w:val="1"/>
+      <w:numFmt w:val="lowerRoman"/>
+      <w:lvlText w:val="%6."/>
+      <w:lvlJc w:val="right"/>
+      <w:pPr>
+        <w:ind w:left="4320" w:hanging="180"/>
+      </w:pPr>
+    </w:lvl>
+    <w:lvl w:ilvl="6" w:tplc="0416000F" w:tentative="1">
+      <w:start w:val="1"/>
+      <w:numFmt w:val="decimal"/>
+      <w:lvlText w:val="%7."/>
+      <w:lvlJc w:val="left"/>
+      <w:pPr>
+        <w:ind w:left="5040" w:hanging="360"/>
+      </w:pPr>
+    </w:lvl>
+    <w:lvl w:ilvl="7" w:tplc="04160019" w:tentative="1">
+      <w:start w:val="1"/>
+      <w:numFmt w:val="lowerLetter"/>
+      <w:lvlText w:val="%8."/>
+      <w:lvlJc w:val="left"/>
+      <w:pPr>
+        <w:ind w:left="5760" w:hanging="360"/>
+      </w:pPr>
+    </w:lvl>
+    <w:lvl w:ilvl="8" w:tplc="0416001B" w:tentative="1">
+      <w:start w:val="1"/>
+      <w:numFmt w:val="lowerRoman"/>
+      <w:lvlText w:val="%9."/>
+      <w:lvlJc w:val="right"/>
+      <w:pPr>
+        <w:ind w:left="6480" w:hanging="180"/>
+      </w:pPr>
+    </w:lvl>
+  </w:abstractNum>
+  <w:abstractNum w:abstractNumId="2">
     <w:nsid w:val="26413E40"/>
     <w:multiLevelType w:val="hybridMultilevel"/>
     <w:tmpl w:val="782E220C"/>
@@ -10249,7 +10927,7 @@
       </w:pPr>
     </w:lvl>
   </w:abstractNum>
-  <w:abstractNum w:abstractNumId="2">
+  <w:abstractNum w:abstractNumId="3">
     <w:nsid w:val="479318FA"/>
     <w:multiLevelType w:val="hybridMultilevel"/>
     <w:tmpl w:val="012665F6"/>
@@ -10343,10 +11021,13 @@
     <w:abstractNumId w:val="0"/>
   </w:num>
   <w:num w:numId="2">
-    <w:abstractNumId w:val="1"/>
+    <w:abstractNumId w:val="2"/>
   </w:num>
   <w:num w:numId="3">
-    <w:abstractNumId w:val="2"/>
+    <w:abstractNumId w:val="3"/>
+  </w:num>
+  <w:num w:numId="4">
+    <w:abstractNumId w:val="1"/>
   </w:num>
 </w:numbering>
 </file>

</xml_diff>